<commit_message>
Task 2 done, Task 1: lq and routes
</commit_message>
<xml_diff>
--- a/A02/Exercise_2/PA2_group6.docx
+++ b/A02/Exercise_2/PA2_group6.docx
@@ -1503,38 +1503,15 @@
       </w:r>
     </w:p>
     <w:p>
-      <w:pPr>
-        <w:jc w:val="left"/>
-        <w:rPr>
-          <w:rFonts w:asciiTheme="majorHAnsi" w:eastAsiaTheme="majorEastAsia" w:hAnsiTheme="majorHAnsi" w:cstheme="majorBidi"/>
-          <w:color w:val="2E74B5" w:themeColor="accent1" w:themeShade="BF"/>
-          <w:sz w:val="32"/>
-          <w:szCs w:val="32"/>
-        </w:rPr>
-      </w:pPr>
-      <w:r>
-        <w:br w:type="page"/>
-      </w:r>
-    </w:p>
-    <w:p>
-      <w:pPr>
-        <w:pStyle w:val="Heading2"/>
-      </w:pPr>
-      <w:r>
-        <w:lastRenderedPageBreak/>
-        <w:t>Task 2</w:t>
-      </w:r>
-    </w:p>
-    <w:p>
       <w:r>
         <w:rPr>
           <w:noProof/>
         </w:rPr>
         <w:drawing>
-          <wp:inline distT="0" distB="0" distL="0" distR="0" wp14:anchorId="51B849A0" wp14:editId="34C12517">
-            <wp:extent cx="6400800" cy="3000375"/>
-            <wp:effectExtent l="0" t="0" r="0" b="9525"/>
-            <wp:docPr id="1" name="Picture 1"/>
+          <wp:inline distT="0" distB="0" distL="0" distR="0" wp14:anchorId="68139209" wp14:editId="557ED32C">
+            <wp:extent cx="6548120" cy="6429983"/>
+            <wp:effectExtent l="0" t="0" r="5080" b="9525"/>
+            <wp:docPr id="5" name="Picture 5"/>
             <wp:cNvGraphicFramePr>
               <a:graphicFrameLocks xmlns:a="http://schemas.openxmlformats.org/drawingml/2006/main" noChangeAspect="1"/>
             </wp:cNvGraphicFramePr>
@@ -1545,20 +1522,27 @@
                     <pic:cNvPr id="1" name=""/>
                     <pic:cNvPicPr/>
                   </pic:nvPicPr>
-                  <pic:blipFill>
+                  <pic:blipFill rotWithShape="1">
                     <a:blip r:embed="rId9"/>
-                    <a:stretch>
-                      <a:fillRect/>
-                    </a:stretch>
+                    <a:srcRect l="4203" t="2883" r="2425" b="1862"/>
+                    <a:stretch/>
                   </pic:blipFill>
-                  <pic:spPr>
+                  <pic:spPr bwMode="auto">
                     <a:xfrm>
                       <a:off x="0" y="0"/>
-                      <a:ext cx="6400800" cy="3000375"/>
+                      <a:ext cx="6578709" cy="6460020"/>
                     </a:xfrm>
                     <a:prstGeom prst="rect">
                       <a:avLst/>
                     </a:prstGeom>
+                    <a:ln>
+                      <a:noFill/>
+                    </a:ln>
+                    <a:extLst>
+                      <a:ext uri="{53640926-AAD7-44D8-BBD7-CCE9431645EC}">
+                        <a14:shadowObscured xmlns:a14="http://schemas.microsoft.com/office/drawing/2010/main"/>
+                      </a:ext>
+                    </a:extLst>
                   </pic:spPr>
                 </pic:pic>
               </a:graphicData>
@@ -1567,6 +1551,20 @@
         </w:drawing>
       </w:r>
     </w:p>
+    <w:p>
+      <w:r>
+        <w:t>In the</w:t>
+      </w:r>
+      <w:bookmarkStart w:id="0" w:name="_GoBack"/>
+      <w:bookmarkEnd w:id="0"/>
+      <w:r>
+        <w:t xml:space="preserve"> matrix plot the link quality of each node is shown through time. Each line of this matrix represents the source node and each column is the destination node. For example the first plot of the second line gives the link quality values of the link from gizmo-02 to gizmo-01. If no data is present at a certain moment in time means that </w:t>
+      </w:r>
+      <w:r>
+        <w:lastRenderedPageBreak/>
+        <w:t>there exist no connection between these two nodes in this moment thus this matrix also provides an idea on how the topology of the network might seem.</w:t>
+      </w:r>
+    </w:p>
     <w:p/>
     <w:p>
       <w:r>
@@ -1574,10 +1572,10 @@
           <w:noProof/>
         </w:rPr>
         <w:drawing>
-          <wp:inline distT="0" distB="0" distL="0" distR="0" wp14:anchorId="44B43868" wp14:editId="29EA6390">
-            <wp:extent cx="6400800" cy="3016885"/>
-            <wp:effectExtent l="0" t="0" r="0" b="0"/>
-            <wp:docPr id="6" name="Picture 6"/>
+          <wp:inline distT="0" distB="0" distL="0" distR="0" wp14:anchorId="44B96E58" wp14:editId="78F0D8D2">
+            <wp:extent cx="6619875" cy="6433727"/>
+            <wp:effectExtent l="0" t="0" r="0" b="5715"/>
+            <wp:docPr id="8" name="Picture 8"/>
             <wp:cNvGraphicFramePr>
               <a:graphicFrameLocks xmlns:a="http://schemas.openxmlformats.org/drawingml/2006/main" noChangeAspect="1"/>
             </wp:cNvGraphicFramePr>
@@ -1588,20 +1586,27 @@
                     <pic:cNvPr id="1" name=""/>
                     <pic:cNvPicPr/>
                   </pic:nvPicPr>
-                  <pic:blipFill>
+                  <pic:blipFill rotWithShape="1">
                     <a:blip r:embed="rId10"/>
-                    <a:stretch>
-                      <a:fillRect/>
-                    </a:stretch>
+                    <a:srcRect l="2401" t="1776"/>
+                    <a:stretch/>
                   </pic:blipFill>
-                  <pic:spPr>
+                  <pic:spPr bwMode="auto">
                     <a:xfrm>
                       <a:off x="0" y="0"/>
-                      <a:ext cx="6400800" cy="3016885"/>
+                      <a:ext cx="6624081" cy="6437814"/>
                     </a:xfrm>
                     <a:prstGeom prst="rect">
                       <a:avLst/>
                     </a:prstGeom>
+                    <a:ln>
+                      <a:noFill/>
+                    </a:ln>
+                    <a:extLst>
+                      <a:ext uri="{53640926-AAD7-44D8-BBD7-CCE9431645EC}">
+                        <a14:shadowObscured xmlns:a14="http://schemas.microsoft.com/office/drawing/2010/main"/>
+                      </a:ext>
+                    </a:extLst>
                   </pic:spPr>
                 </pic:pic>
               </a:graphicData>
@@ -1610,74 +1615,87 @@
         </w:drawing>
       </w:r>
     </w:p>
+    <w:p>
+      <w:r>
+        <w:t xml:space="preserve">To show the routes of the topology the gateways that each router uses have been plotted </w:t>
+      </w:r>
+      <w:r>
+        <w:t>in the previous</w:t>
+      </w:r>
+      <w:r>
+        <w:t xml:space="preserve"> graph. </w:t>
+      </w:r>
+      <w:r>
+        <w:t xml:space="preserve">Each line </w:t>
+      </w:r>
+      <w:r>
+        <w:t xml:space="preserve">on the matrix of plots </w:t>
+      </w:r>
+      <w:r>
+        <w:t>represents the gateways that one router uses to reach all other routers</w:t>
+      </w:r>
+      <w:r>
+        <w:t>, while each column represents the destination router</w:t>
+      </w:r>
+      <w:r>
+        <w:t>. For example the third line displays the gateways gizmo-03 needs to communicate with the rest of the network, the second graph in this line presents the gateway used from gizmo-</w:t>
+      </w:r>
+      <w:r>
+        <w:lastRenderedPageBreak/>
+        <w:t xml:space="preserve">03 to gizmo-02 along time. Is important to note the </w:t>
+      </w:r>
+      <w:r>
+        <w:t>abbreviation used in the y-axis of the plots, g-0X stands for gizmo-0X.</w:t>
+      </w:r>
+    </w:p>
+    <w:p>
+      <w:r>
+        <w:t xml:space="preserve">From this matrix the routes between each node can be approximated. To develop the routes that gizmo-01 uses to </w:t>
+      </w:r>
+      <w:r>
+        <w:t>reach</w:t>
+      </w:r>
+      <w:r>
+        <w:t xml:space="preserve"> gizmo-06 we start by directing out attention to</w:t>
+      </w:r>
+      <w:r>
+        <w:t xml:space="preserve"> the plot in the first line and last column, gizmo-01 always uses gizmo-02 to reach gizmo-06; for the second step it can be appreciated that gizmo-02 always uses gizmo-03 to reach gizmo-06, however gizmo-03 uses three different routers to get to </w:t>
+      </w:r>
+      <w:r>
+        <w:t>gizmo-06</w:t>
+      </w:r>
+      <w:r>
+        <w:t xml:space="preserve">, it can communicate directly with </w:t>
+      </w:r>
+      <w:r>
+        <w:t>gizmo-06</w:t>
+      </w:r>
+      <w:r>
+        <w:t xml:space="preserve">, </w:t>
+      </w:r>
+      <w:r>
+        <w:t>most of the time the connection is</w:t>
+      </w:r>
+      <w:r>
+        <w:t xml:space="preserve"> through gizmo-05</w:t>
+      </w:r>
+      <w:r>
+        <w:t xml:space="preserve"> and few times was done via gizmo-04; finally gizmo-04 always connects to gizmo-06 through gizmo-05 and gizmo-05 reaches directly </w:t>
+      </w:r>
+      <w:r>
+        <w:t>gizmo-06</w:t>
+      </w:r>
+      <w:r>
+        <w:t>.</w:t>
+      </w:r>
+    </w:p>
     <w:p/>
     <w:p>
-      <w:r>
-        <w:t>The variation of the data throughput can be easily appreciated</w:t>
-      </w:r>
-      <w:r>
-        <w:t xml:space="preserve"> in the first graph; w</w:t>
-      </w:r>
-      <w:r>
-        <w:t xml:space="preserve">hen compared with </w:t>
-      </w:r>
-      <w:r>
-        <w:t xml:space="preserve">the second graph we can see that, at moments with low transferred bytes we have low data throughput, however </w:t>
-      </w:r>
-      <w:r>
-        <w:t xml:space="preserve">most </w:t>
-      </w:r>
-      <w:r>
-        <w:t xml:space="preserve">the transferred bytes </w:t>
-      </w:r>
-      <w:r>
-        <w:t xml:space="preserve">in our time frame </w:t>
-      </w:r>
-      <w:r>
-        <w:t xml:space="preserve">are </w:t>
-      </w:r>
-      <w:r>
-        <w:t xml:space="preserve">around 4MB </w:t>
-      </w:r>
-      <w:r>
-        <w:t>along</w:t>
-      </w:r>
-      <w:r>
-        <w:t>,</w:t>
-      </w:r>
-      <w:r>
-        <w:t xml:space="preserve"> showing </w:t>
-      </w:r>
-      <w:r>
-        <w:t>less</w:t>
-      </w:r>
-      <w:r>
-        <w:t xml:space="preserve"> variations. </w:t>
-      </w:r>
-    </w:p>
-    <w:p>
-      <w:r>
-        <w:t>When compared with the topology analysis, we can see how the data throughput depends on</w:t>
-      </w:r>
-      <w:proofErr w:type="gramStart"/>
-      <w:r>
-        <w:t>…(</w:t>
-      </w:r>
-      <w:proofErr w:type="gramEnd"/>
-      <w:r>
-        <w:t>link quality??)</w:t>
-      </w:r>
-      <w:r>
-        <w:t xml:space="preserve"> of the link between router gizmo-01 and router gizmo-06.</w:t>
-      </w:r>
-    </w:p>
-    <w:p>
       <w:pPr>
         <w:pStyle w:val="Heading2"/>
       </w:pPr>
       <w:r>
-        <w:lastRenderedPageBreak/>
-        <w:t>Task 3</w:t>
+        <w:t>Task 2</w:t>
       </w:r>
     </w:p>
     <w:p>
@@ -1686,10 +1704,10 @@
           <w:noProof/>
         </w:rPr>
         <w:drawing>
-          <wp:inline distT="0" distB="0" distL="0" distR="0" wp14:anchorId="593A0973" wp14:editId="5F05D6D7">
+          <wp:inline distT="0" distB="0" distL="0" distR="0" wp14:anchorId="51B849A0" wp14:editId="34C12517">
             <wp:extent cx="6400800" cy="3000375"/>
             <wp:effectExtent l="0" t="0" r="0" b="9525"/>
-            <wp:docPr id="11" name="Picture 11"/>
+            <wp:docPr id="1" name="Picture 1"/>
             <wp:cNvGraphicFramePr>
               <a:graphicFrameLocks xmlns:a="http://schemas.openxmlformats.org/drawingml/2006/main" noChangeAspect="1"/>
             </wp:cNvGraphicFramePr>
@@ -1722,6 +1740,179 @@
         </w:drawing>
       </w:r>
     </w:p>
+    <w:p>
+      <w:r>
+        <w:rPr>
+          <w:noProof/>
+        </w:rPr>
+        <w:lastRenderedPageBreak/>
+        <w:drawing>
+          <wp:inline distT="0" distB="0" distL="0" distR="0" wp14:anchorId="44B43868" wp14:editId="29EA6390">
+            <wp:extent cx="6400800" cy="3016885"/>
+            <wp:effectExtent l="0" t="0" r="0" b="0"/>
+            <wp:docPr id="6" name="Picture 6"/>
+            <wp:cNvGraphicFramePr>
+              <a:graphicFrameLocks xmlns:a="http://schemas.openxmlformats.org/drawingml/2006/main" noChangeAspect="1"/>
+            </wp:cNvGraphicFramePr>
+            <a:graphic xmlns:a="http://schemas.openxmlformats.org/drawingml/2006/main">
+              <a:graphicData uri="http://schemas.openxmlformats.org/drawingml/2006/picture">
+                <pic:pic xmlns:pic="http://schemas.openxmlformats.org/drawingml/2006/picture">
+                  <pic:nvPicPr>
+                    <pic:cNvPr id="1" name=""/>
+                    <pic:cNvPicPr/>
+                  </pic:nvPicPr>
+                  <pic:blipFill>
+                    <a:blip r:embed="rId12"/>
+                    <a:stretch>
+                      <a:fillRect/>
+                    </a:stretch>
+                  </pic:blipFill>
+                  <pic:spPr>
+                    <a:xfrm>
+                      <a:off x="0" y="0"/>
+                      <a:ext cx="6400800" cy="3016885"/>
+                    </a:xfrm>
+                    <a:prstGeom prst="rect">
+                      <a:avLst/>
+                    </a:prstGeom>
+                  </pic:spPr>
+                </pic:pic>
+              </a:graphicData>
+            </a:graphic>
+          </wp:inline>
+        </w:drawing>
+      </w:r>
+    </w:p>
+    <w:p/>
+    <w:p>
+      <w:r>
+        <w:t>The variation of the data throughput can be easily appreciated</w:t>
+      </w:r>
+      <w:r>
+        <w:t xml:space="preserve"> in the first graph; w</w:t>
+      </w:r>
+      <w:r>
+        <w:t xml:space="preserve">hen compared with </w:t>
+      </w:r>
+      <w:r>
+        <w:t xml:space="preserve">the second graph we can see that, at moments with low transferred bytes we have low data throughput, however </w:t>
+      </w:r>
+      <w:r>
+        <w:t xml:space="preserve">most </w:t>
+      </w:r>
+      <w:r>
+        <w:t xml:space="preserve">the transferred bytes </w:t>
+      </w:r>
+      <w:r>
+        <w:t xml:space="preserve">in our time frame </w:t>
+      </w:r>
+      <w:r>
+        <w:t xml:space="preserve">are </w:t>
+      </w:r>
+      <w:r>
+        <w:t>around 4MB</w:t>
+      </w:r>
+      <w:r>
+        <w:t>,</w:t>
+      </w:r>
+      <w:r>
+        <w:t xml:space="preserve"> showing </w:t>
+      </w:r>
+      <w:r>
+        <w:t>less</w:t>
+      </w:r>
+      <w:r>
+        <w:t xml:space="preserve"> variations. When compared with the topology analysis, we can see how the data throughput </w:t>
+      </w:r>
+      <w:r>
+        <w:t>strongly depends on the topology of the network.</w:t>
+      </w:r>
+      <w:r>
+        <w:t xml:space="preserve"> The link </w:t>
+      </w:r>
+      <w:r>
+        <w:t xml:space="preserve">quality </w:t>
+      </w:r>
+      <w:r>
+        <w:t xml:space="preserve">shows </w:t>
+      </w:r>
+      <w:r>
+        <w:t>fluctuation</w:t>
+      </w:r>
+      <w:r>
+        <w:t xml:space="preserve"> </w:t>
+      </w:r>
+      <w:r>
+        <w:t>along the time thus t</w:t>
+      </w:r>
+      <w:r>
+        <w:t>he route</w:t>
+      </w:r>
+      <w:r>
+        <w:t>s between router</w:t>
+      </w:r>
+      <w:r>
+        <w:t xml:space="preserve"> gizmo-01 and router gizmo-06</w:t>
+      </w:r>
+      <w:r>
+        <w:t xml:space="preserve"> are constantly changing through time and producing a high packet loss rate; these changes of the topology are the cause of the variations in the data throughput</w:t>
+      </w:r>
+      <w:r>
+        <w:t>.</w:t>
+      </w:r>
+    </w:p>
+    <w:p/>
+    <w:p>
+      <w:pPr>
+        <w:pStyle w:val="Heading2"/>
+      </w:pPr>
+      <w:r>
+        <w:lastRenderedPageBreak/>
+        <w:t>Task 3</w:t>
+      </w:r>
+    </w:p>
+    <w:p>
+      <w:r>
+        <w:rPr>
+          <w:noProof/>
+        </w:rPr>
+        <w:drawing>
+          <wp:inline distT="0" distB="0" distL="0" distR="0" wp14:anchorId="593A0973" wp14:editId="5F05D6D7">
+            <wp:extent cx="6400800" cy="3000375"/>
+            <wp:effectExtent l="0" t="0" r="0" b="9525"/>
+            <wp:docPr id="11" name="Picture 11"/>
+            <wp:cNvGraphicFramePr>
+              <a:graphicFrameLocks xmlns:a="http://schemas.openxmlformats.org/drawingml/2006/main" noChangeAspect="1"/>
+            </wp:cNvGraphicFramePr>
+            <a:graphic xmlns:a="http://schemas.openxmlformats.org/drawingml/2006/main">
+              <a:graphicData uri="http://schemas.openxmlformats.org/drawingml/2006/picture">
+                <pic:pic xmlns:pic="http://schemas.openxmlformats.org/drawingml/2006/picture">
+                  <pic:nvPicPr>
+                    <pic:cNvPr id="1" name=""/>
+                    <pic:cNvPicPr/>
+                  </pic:nvPicPr>
+                  <pic:blipFill>
+                    <a:blip r:embed="rId13"/>
+                    <a:stretch>
+                      <a:fillRect/>
+                    </a:stretch>
+                  </pic:blipFill>
+                  <pic:spPr>
+                    <a:xfrm>
+                      <a:off x="0" y="0"/>
+                      <a:ext cx="6400800" cy="3000375"/>
+                    </a:xfrm>
+                    <a:prstGeom prst="rect">
+                      <a:avLst/>
+                    </a:prstGeom>
+                  </pic:spPr>
+                </pic:pic>
+              </a:graphicData>
+            </a:graphic>
+          </wp:inline>
+        </w:drawing>
+      </w:r>
+    </w:p>
     <w:p/>
     <w:p>
       <w:pPr>
@@ -1751,7 +1942,7 @@
                     <pic:cNvPicPr/>
                   </pic:nvPicPr>
                   <pic:blipFill rotWithShape="1">
-                    <a:blip r:embed="rId12"/>
+                    <a:blip r:embed="rId14"/>
                     <a:srcRect l="-1" r="1044"/>
                     <a:stretch/>
                   </pic:blipFill>
@@ -2200,6 +2391,7 @@
           <w:id w:val="-5210783"/>
           <w:citation/>
         </w:sdtPr>
+        <w:sdtEndPr/>
         <w:sdtContent>
           <w:r>
             <w:fldChar w:fldCharType="begin"/>
@@ -2258,24 +2450,7 @@
         <w:t xml:space="preserve"> </w:t>
       </w:r>
       <w:r>
-        <w:t xml:space="preserve">is </w:t>
-      </w:r>
-      <w:r>
-        <w:t>between 0 mi</w:t>
-      </w:r>
-      <w:r>
-        <w:t>lliseconds and 20</w:t>
-      </w:r>
-      <w:r>
-        <w:t>0 m</w:t>
-      </w:r>
-      <w:bookmarkStart w:id="0" w:name="_GoBack"/>
-      <w:bookmarkEnd w:id="0"/>
-      <w:r>
-        <w:t>illiseconds</w:t>
-      </w:r>
-      <w:r>
-        <w:t xml:space="preserve"> </w:t>
+        <w:t xml:space="preserve">is between 0 milliseconds and 200 milliseconds </w:t>
       </w:r>
       <w:r>
         <w:t xml:space="preserve">and </w:t>
@@ -2287,13 +2462,7 @@
         <w:t>Outlook 2010 Outlook Anywhere (RPC/HTTPS)</w:t>
       </w:r>
       <w:r>
-        <w:t xml:space="preserve"> goes up to 320</w:t>
-      </w:r>
-      <w:r>
-        <w:t xml:space="preserve"> milliseconds</w:t>
-      </w:r>
-      <w:r>
-        <w:t>. Even though t</w:t>
+        <w:t xml:space="preserve"> goes up to 320 milliseconds. Even though t</w:t>
       </w:r>
       <w:r>
         <w:t xml:space="preserve">he high packet loss </w:t>
@@ -2583,7 +2752,7 @@
       </w:sdtContent>
     </w:sdt>
     <w:sectPr>
-      <w:footerReference w:type="default" r:id="rId13"/>
+      <w:footerReference w:type="default" r:id="rId15"/>
       <w:pgSz w:w="12240" w:h="15840"/>
       <w:pgMar w:top="1440" w:right="1080" w:bottom="1440" w:left="1080" w:header="720" w:footer="720" w:gutter="0"/>
       <w:cols w:space="720"/>
@@ -2652,7 +2821,7 @@
           <w:rPr>
             <w:noProof/>
           </w:rPr>
-          <w:t>8</w:t>
+          <w:t>10</w:t>
         </w:r>
         <w:r>
           <w:rPr>
@@ -4013,7 +4182,7 @@
 </file>
 
 <file path=customXml/itemProps1.xml><?xml version="1.0" encoding="utf-8"?>
-<ds:datastoreItem xmlns:ds="http://schemas.openxmlformats.org/officeDocument/2006/customXml" ds:itemID="{EA489824-9B03-4E92-9653-63EFE6D640DD}">
+<ds:datastoreItem xmlns:ds="http://schemas.openxmlformats.org/officeDocument/2006/customXml" ds:itemID="{EF59A591-EAF6-4668-A6DF-8C3283F9A285}">
   <ds:schemaRefs>
     <ds:schemaRef ds:uri="http://schemas.openxmlformats.org/officeDocument/2006/bibliography"/>
   </ds:schemaRefs>

</xml_diff>